<commit_message>
End of section 10
</commit_message>
<xml_diff>
--- a/Training Resources/notes.docx
+++ b/Training Resources/notes.docx
@@ -57,13 +57,8 @@
         <w:t>ConnectionStrings</w:t>
       </w:r>
       <w:proofErr w:type="spellEnd"/>
-      <w:proofErr w:type="gramStart"/>
-      <w:r>
-        <w:t>" :</w:t>
-      </w:r>
-      <w:proofErr w:type="gramEnd"/>
-      <w:r>
-        <w:t xml:space="preserve"> { "</w:t>
+      <w:r>
+        <w:t>" : { "</w:t>
       </w:r>
       <w:proofErr w:type="spellStart"/>
       <w:r>
@@ -171,15 +166,7 @@
     </w:p>
     <w:p>
       <w:r>
-        <w:t xml:space="preserve">Bootstrap&gt; ng </w:t>
-      </w:r>
-      <w:proofErr w:type="gramStart"/>
-      <w:r>
-        <w:t>add</w:t>
-      </w:r>
-      <w:proofErr w:type="gramEnd"/>
-      <w:r>
-        <w:t xml:space="preserve"> </w:t>
+        <w:t xml:space="preserve">Bootstrap&gt; ng add </w:t>
       </w:r>
       <w:proofErr w:type="spellStart"/>
       <w:r>
@@ -248,12 +235,10 @@
         <w:t xml:space="preserve">Add </w:t>
       </w:r>
       <w:proofErr w:type="spellStart"/>
-      <w:proofErr w:type="gramStart"/>
       <w:r>
         <w:t>server.cert</w:t>
       </w:r>
       <w:proofErr w:type="spellEnd"/>
-      <w:proofErr w:type="gramEnd"/>
       <w:r>
         <w:t xml:space="preserve"> and </w:t>
       </w:r>
@@ -279,25 +264,18 @@
         <w:t xml:space="preserve">Go to </w:t>
       </w:r>
       <w:proofErr w:type="spellStart"/>
-      <w:proofErr w:type="gramStart"/>
       <w:r>
         <w:t>angular.json</w:t>
       </w:r>
       <w:proofErr w:type="spellEnd"/>
-      <w:proofErr w:type="gramEnd"/>
       <w:r>
         <w:t xml:space="preserve"> and inside “serve” object, add </w:t>
       </w:r>
     </w:p>
     <w:p>
       <w:r>
-        <w:t>“options</w:t>
-      </w:r>
-      <w:proofErr w:type="gramStart"/>
-      <w:r>
-        <w:t>”:{</w:t>
-      </w:r>
-      <w:proofErr w:type="gramEnd"/>
+        <w:t>“options”:{</w:t>
+      </w:r>
     </w:p>
     <w:p>
       <w:r>
@@ -379,12 +357,10 @@
         <w:t>”: “</w:t>
       </w:r>
       <w:proofErr w:type="spellStart"/>
-      <w:proofErr w:type="gramStart"/>
       <w:r>
         <w:t>test:build</w:t>
       </w:r>
       <w:proofErr w:type="spellEnd"/>
-      <w:proofErr w:type="gramEnd"/>
       <w:r>
         <w:t>”</w:t>
       </w:r>
@@ -405,12 +381,10 @@
         <w:t xml:space="preserve">Check for </w:t>
       </w:r>
       <w:proofErr w:type="spellStart"/>
-      <w:proofErr w:type="gramStart"/>
       <w:r>
         <w:t>launch.json</w:t>
       </w:r>
       <w:proofErr w:type="spellEnd"/>
-      <w:proofErr w:type="gramEnd"/>
       <w:r>
         <w:t xml:space="preserve"> and </w:t>
       </w:r>
@@ -492,13 +466,8 @@
         <w:t xml:space="preserve">&gt; </w:t>
       </w:r>
       <w:proofErr w:type="spellStart"/>
-      <w:proofErr w:type="gramStart"/>
-      <w:r>
-        <w:t>microsoft.aspnetcore</w:t>
-      </w:r>
-      <w:proofErr w:type="gramEnd"/>
-      <w:r>
-        <w:t>.authentication.jwtbearer</w:t>
+      <w:r>
+        <w:t>microsoft.aspnetcore.authentication.jwtbearer</w:t>
       </w:r>
       <w:proofErr w:type="spellEnd"/>
     </w:p>
@@ -542,17 +511,12 @@
     </w:p>
     <w:p>
       <w:proofErr w:type="spellStart"/>
-      <w:proofErr w:type="gramStart"/>
       <w:r>
         <w:t>RxJS</w:t>
       </w:r>
       <w:proofErr w:type="spellEnd"/>
       <w:r>
-        <w:t>(</w:t>
-      </w:r>
-      <w:proofErr w:type="gramEnd"/>
-      <w:r>
-        <w:t xml:space="preserve">Reactive extension for Java Script) &gt; map, pipe, </w:t>
+        <w:t xml:space="preserve">(Reactive extension for Java Script) &gt; map, pipe, </w:t>
       </w:r>
       <w:proofErr w:type="spellStart"/>
       <w:r>
@@ -744,7 +708,6 @@
         <w:t xml:space="preserve">Add the above inside </w:t>
       </w:r>
       <w:proofErr w:type="spellStart"/>
-      <w:proofErr w:type="gramStart"/>
       <w:r>
         <w:rPr>
           <w:rFonts w:ascii="Consolas" w:hAnsi="Consolas" w:cs="Consolas"/>
@@ -755,7 +718,6 @@
         <w:t>angular.json</w:t>
       </w:r>
       <w:proofErr w:type="spellEnd"/>
-      <w:proofErr w:type="gramEnd"/>
       <w:r>
         <w:rPr>
           <w:rFonts w:ascii="Consolas" w:hAnsi="Consolas" w:cs="Consolas"/>
@@ -1190,19 +1152,144 @@
           <w:sz w:val="19"/>
           <w:szCs w:val="19"/>
         </w:rPr>
-        <w:t xml:space="preserve">  </w:t>
-      </w:r>
-      <w:proofErr w:type="gramStart"/>
-      <w:r>
-        <w:rPr>
-          <w:rFonts w:ascii="Consolas" w:hAnsi="Consolas" w:cs="Consolas"/>
-          <w:color w:val="000000"/>
-          <w:sz w:val="19"/>
-          <w:szCs w:val="19"/>
-        </w:rPr>
-        <w:t>{ path</w:t>
-      </w:r>
-      <w:proofErr w:type="gramEnd"/>
+        <w:t xml:space="preserve">  { path: </w:t>
+      </w:r>
+      <w:r>
+        <w:rPr>
+          <w:rFonts w:ascii="Consolas" w:hAnsi="Consolas" w:cs="Consolas"/>
+          <w:color w:val="A31515"/>
+          <w:sz w:val="19"/>
+          <w:szCs w:val="19"/>
+        </w:rPr>
+        <w:t>''</w:t>
+      </w:r>
+      <w:r>
+        <w:rPr>
+          <w:rFonts w:ascii="Consolas" w:hAnsi="Consolas" w:cs="Consolas"/>
+          <w:color w:val="000000"/>
+          <w:sz w:val="19"/>
+          <w:szCs w:val="19"/>
+        </w:rPr>
+        <w:t xml:space="preserve">, component: </w:t>
+      </w:r>
+      <w:proofErr w:type="spellStart"/>
+      <w:r>
+        <w:rPr>
+          <w:rFonts w:ascii="Consolas" w:hAnsi="Consolas" w:cs="Consolas"/>
+          <w:color w:val="000000"/>
+          <w:sz w:val="19"/>
+          <w:szCs w:val="19"/>
+        </w:rPr>
+        <w:t>HomeComponent</w:t>
+      </w:r>
+      <w:proofErr w:type="spellEnd"/>
+      <w:r>
+        <w:rPr>
+          <w:rFonts w:ascii="Consolas" w:hAnsi="Consolas" w:cs="Consolas"/>
+          <w:color w:val="000000"/>
+          <w:sz w:val="19"/>
+          <w:szCs w:val="19"/>
+        </w:rPr>
+        <w:t xml:space="preserve"> },</w:t>
+      </w:r>
+    </w:p>
+    <w:p>
+      <w:pPr>
+        <w:autoSpaceDE w:val="0"/>
+        <w:autoSpaceDN w:val="0"/>
+        <w:adjustRightInd w:val="0"/>
+        <w:spacing w:after="0" w:line="240" w:lineRule="auto"/>
+        <w:rPr>
+          <w:rFonts w:ascii="Consolas" w:hAnsi="Consolas" w:cs="Consolas"/>
+          <w:color w:val="000000"/>
+          <w:sz w:val="19"/>
+          <w:szCs w:val="19"/>
+        </w:rPr>
+      </w:pPr>
+      <w:r>
+        <w:rPr>
+          <w:rFonts w:ascii="Consolas" w:hAnsi="Consolas" w:cs="Consolas"/>
+          <w:color w:val="000000"/>
+          <w:sz w:val="19"/>
+          <w:szCs w:val="19"/>
+        </w:rPr>
+        <w:t xml:space="preserve">  {</w:t>
+      </w:r>
+    </w:p>
+    <w:p>
+      <w:pPr>
+        <w:autoSpaceDE w:val="0"/>
+        <w:autoSpaceDN w:val="0"/>
+        <w:adjustRightInd w:val="0"/>
+        <w:spacing w:after="0" w:line="240" w:lineRule="auto"/>
+        <w:rPr>
+          <w:rFonts w:ascii="Consolas" w:hAnsi="Consolas" w:cs="Consolas"/>
+          <w:color w:val="000000"/>
+          <w:sz w:val="19"/>
+          <w:szCs w:val="19"/>
+        </w:rPr>
+      </w:pPr>
+      <w:r>
+        <w:rPr>
+          <w:rFonts w:ascii="Consolas" w:hAnsi="Consolas" w:cs="Consolas"/>
+          <w:color w:val="000000"/>
+          <w:sz w:val="19"/>
+          <w:szCs w:val="19"/>
+        </w:rPr>
+        <w:t xml:space="preserve">    path: </w:t>
+      </w:r>
+      <w:r>
+        <w:rPr>
+          <w:rFonts w:ascii="Consolas" w:hAnsi="Consolas" w:cs="Consolas"/>
+          <w:color w:val="A31515"/>
+          <w:sz w:val="19"/>
+          <w:szCs w:val="19"/>
+        </w:rPr>
+        <w:t>''</w:t>
+      </w:r>
+      <w:r>
+        <w:rPr>
+          <w:rFonts w:ascii="Consolas" w:hAnsi="Consolas" w:cs="Consolas"/>
+          <w:color w:val="000000"/>
+          <w:sz w:val="19"/>
+          <w:szCs w:val="19"/>
+        </w:rPr>
+        <w:t>,</w:t>
+      </w:r>
+    </w:p>
+    <w:p>
+      <w:pPr>
+        <w:autoSpaceDE w:val="0"/>
+        <w:autoSpaceDN w:val="0"/>
+        <w:adjustRightInd w:val="0"/>
+        <w:spacing w:after="0" w:line="240" w:lineRule="auto"/>
+        <w:rPr>
+          <w:rFonts w:ascii="Consolas" w:hAnsi="Consolas" w:cs="Consolas"/>
+          <w:color w:val="000000"/>
+          <w:sz w:val="19"/>
+          <w:szCs w:val="19"/>
+        </w:rPr>
+      </w:pPr>
+      <w:r>
+        <w:rPr>
+          <w:rFonts w:ascii="Consolas" w:hAnsi="Consolas" w:cs="Consolas"/>
+          <w:color w:val="000000"/>
+          <w:sz w:val="19"/>
+          <w:szCs w:val="19"/>
+        </w:rPr>
+        <w:t xml:space="preserve">    </w:t>
+      </w:r>
+      <w:proofErr w:type="spellStart"/>
+      <w:r>
+        <w:rPr>
+          <w:rFonts w:ascii="Consolas" w:hAnsi="Consolas" w:cs="Consolas"/>
+          <w:color w:val="000000"/>
+          <w:sz w:val="19"/>
+          <w:szCs w:val="19"/>
+        </w:rPr>
+        <w:t>runGuardsAndResolvers</w:t>
+      </w:r>
+      <w:proofErr w:type="spellEnd"/>
       <w:r>
         <w:rPr>
           <w:rFonts w:ascii="Consolas" w:hAnsi="Consolas" w:cs="Consolas"/>
@@ -1219,7 +1306,134 @@
           <w:sz w:val="19"/>
           <w:szCs w:val="19"/>
         </w:rPr>
-        <w:t>''</w:t>
+        <w:t>'always'</w:t>
+      </w:r>
+      <w:r>
+        <w:rPr>
+          <w:rFonts w:ascii="Consolas" w:hAnsi="Consolas" w:cs="Consolas"/>
+          <w:color w:val="000000"/>
+          <w:sz w:val="19"/>
+          <w:szCs w:val="19"/>
+        </w:rPr>
+        <w:t>,</w:t>
+      </w:r>
+    </w:p>
+    <w:p>
+      <w:pPr>
+        <w:autoSpaceDE w:val="0"/>
+        <w:autoSpaceDN w:val="0"/>
+        <w:adjustRightInd w:val="0"/>
+        <w:spacing w:after="0" w:line="240" w:lineRule="auto"/>
+        <w:rPr>
+          <w:rFonts w:ascii="Consolas" w:hAnsi="Consolas" w:cs="Consolas"/>
+          <w:color w:val="000000"/>
+          <w:sz w:val="19"/>
+          <w:szCs w:val="19"/>
+        </w:rPr>
+      </w:pPr>
+      <w:r>
+        <w:rPr>
+          <w:rFonts w:ascii="Consolas" w:hAnsi="Consolas" w:cs="Consolas"/>
+          <w:color w:val="000000"/>
+          <w:sz w:val="19"/>
+          <w:szCs w:val="19"/>
+        </w:rPr>
+        <w:t xml:space="preserve">    </w:t>
+      </w:r>
+      <w:proofErr w:type="spellStart"/>
+      <w:r>
+        <w:rPr>
+          <w:rFonts w:ascii="Consolas" w:hAnsi="Consolas" w:cs="Consolas"/>
+          <w:color w:val="000000"/>
+          <w:sz w:val="19"/>
+          <w:szCs w:val="19"/>
+        </w:rPr>
+        <w:t>canActivate</w:t>
+      </w:r>
+      <w:proofErr w:type="spellEnd"/>
+      <w:r>
+        <w:rPr>
+          <w:rFonts w:ascii="Consolas" w:hAnsi="Consolas" w:cs="Consolas"/>
+          <w:color w:val="000000"/>
+          <w:sz w:val="19"/>
+          <w:szCs w:val="19"/>
+        </w:rPr>
+        <w:t>: [</w:t>
+      </w:r>
+      <w:proofErr w:type="spellStart"/>
+      <w:r>
+        <w:rPr>
+          <w:rFonts w:ascii="Consolas" w:hAnsi="Consolas" w:cs="Consolas"/>
+          <w:color w:val="000000"/>
+          <w:sz w:val="19"/>
+          <w:szCs w:val="19"/>
+        </w:rPr>
+        <w:t>AuthGuard</w:t>
+      </w:r>
+      <w:proofErr w:type="spellEnd"/>
+      <w:r>
+        <w:rPr>
+          <w:rFonts w:ascii="Consolas" w:hAnsi="Consolas" w:cs="Consolas"/>
+          <w:color w:val="000000"/>
+          <w:sz w:val="19"/>
+          <w:szCs w:val="19"/>
+        </w:rPr>
+        <w:t>],</w:t>
+      </w:r>
+    </w:p>
+    <w:p>
+      <w:pPr>
+        <w:autoSpaceDE w:val="0"/>
+        <w:autoSpaceDN w:val="0"/>
+        <w:adjustRightInd w:val="0"/>
+        <w:spacing w:after="0" w:line="240" w:lineRule="auto"/>
+        <w:rPr>
+          <w:rFonts w:ascii="Consolas" w:hAnsi="Consolas" w:cs="Consolas"/>
+          <w:color w:val="000000"/>
+          <w:sz w:val="19"/>
+          <w:szCs w:val="19"/>
+        </w:rPr>
+      </w:pPr>
+      <w:r>
+        <w:rPr>
+          <w:rFonts w:ascii="Consolas" w:hAnsi="Consolas" w:cs="Consolas"/>
+          <w:color w:val="000000"/>
+          <w:sz w:val="19"/>
+          <w:szCs w:val="19"/>
+        </w:rPr>
+        <w:t xml:space="preserve">    children: [</w:t>
+      </w:r>
+    </w:p>
+    <w:p>
+      <w:pPr>
+        <w:autoSpaceDE w:val="0"/>
+        <w:autoSpaceDN w:val="0"/>
+        <w:adjustRightInd w:val="0"/>
+        <w:spacing w:after="0" w:line="240" w:lineRule="auto"/>
+        <w:rPr>
+          <w:rFonts w:ascii="Consolas" w:hAnsi="Consolas" w:cs="Consolas"/>
+          <w:color w:val="000000"/>
+          <w:sz w:val="19"/>
+          <w:szCs w:val="19"/>
+        </w:rPr>
+      </w:pPr>
+      <w:r>
+        <w:rPr>
+          <w:rFonts w:ascii="Consolas" w:hAnsi="Consolas" w:cs="Consolas"/>
+          <w:color w:val="000000"/>
+          <w:sz w:val="19"/>
+          <w:szCs w:val="19"/>
+        </w:rPr>
+        <w:t xml:space="preserve">      { path: </w:t>
+      </w:r>
+      <w:r>
+        <w:rPr>
+          <w:rFonts w:ascii="Consolas" w:hAnsi="Consolas" w:cs="Consolas"/>
+          <w:color w:val="A31515"/>
+          <w:sz w:val="19"/>
+          <w:szCs w:val="19"/>
+        </w:rPr>
+        <w:t>'members'</w:t>
       </w:r>
       <w:r>
         <w:rPr>
@@ -1238,7 +1452,7 @@
           <w:sz w:val="19"/>
           <w:szCs w:val="19"/>
         </w:rPr>
-        <w:t>HomeComponent</w:t>
+        <w:t>MemberListComponent</w:t>
       </w:r>
       <w:proofErr w:type="spellEnd"/>
       <w:r>
@@ -1271,30 +1485,7 @@
           <w:sz w:val="19"/>
           <w:szCs w:val="19"/>
         </w:rPr>
-        <w:t xml:space="preserve">  {</w:t>
-      </w:r>
-    </w:p>
-    <w:p>
-      <w:pPr>
-        <w:autoSpaceDE w:val="0"/>
-        <w:autoSpaceDN w:val="0"/>
-        <w:adjustRightInd w:val="0"/>
-        <w:spacing w:after="0" w:line="240" w:lineRule="auto"/>
-        <w:rPr>
-          <w:rFonts w:ascii="Consolas" w:hAnsi="Consolas" w:cs="Consolas"/>
-          <w:color w:val="000000"/>
-          <w:sz w:val="19"/>
-          <w:szCs w:val="19"/>
-        </w:rPr>
-      </w:pPr>
-      <w:r>
-        <w:rPr>
-          <w:rFonts w:ascii="Consolas" w:hAnsi="Consolas" w:cs="Consolas"/>
-          <w:color w:val="000000"/>
-          <w:sz w:val="19"/>
-          <w:szCs w:val="19"/>
-        </w:rPr>
-        <w:t xml:space="preserve">    path: </w:t>
+        <w:t xml:space="preserve">      { path: </w:t>
       </w:r>
       <w:r>
         <w:rPr>
@@ -1303,59 +1494,59 @@
           <w:sz w:val="19"/>
           <w:szCs w:val="19"/>
         </w:rPr>
-        <w:t>''</w:t>
-      </w:r>
-      <w:r>
-        <w:rPr>
-          <w:rFonts w:ascii="Consolas" w:hAnsi="Consolas" w:cs="Consolas"/>
-          <w:color w:val="000000"/>
-          <w:sz w:val="19"/>
-          <w:szCs w:val="19"/>
-        </w:rPr>
-        <w:t>,</w:t>
-      </w:r>
-    </w:p>
-    <w:p>
-      <w:pPr>
-        <w:autoSpaceDE w:val="0"/>
-        <w:autoSpaceDN w:val="0"/>
-        <w:adjustRightInd w:val="0"/>
-        <w:spacing w:after="0" w:line="240" w:lineRule="auto"/>
-        <w:rPr>
-          <w:rFonts w:ascii="Consolas" w:hAnsi="Consolas" w:cs="Consolas"/>
-          <w:color w:val="000000"/>
-          <w:sz w:val="19"/>
-          <w:szCs w:val="19"/>
-        </w:rPr>
-      </w:pPr>
-      <w:r>
-        <w:rPr>
-          <w:rFonts w:ascii="Consolas" w:hAnsi="Consolas" w:cs="Consolas"/>
-          <w:color w:val="000000"/>
-          <w:sz w:val="19"/>
-          <w:szCs w:val="19"/>
-        </w:rPr>
-        <w:t xml:space="preserve">    </w:t>
-      </w:r>
-      <w:proofErr w:type="spellStart"/>
-      <w:r>
-        <w:rPr>
-          <w:rFonts w:ascii="Consolas" w:hAnsi="Consolas" w:cs="Consolas"/>
-          <w:color w:val="000000"/>
-          <w:sz w:val="19"/>
-          <w:szCs w:val="19"/>
-        </w:rPr>
-        <w:t>runGuardsAndResolvers</w:t>
-      </w:r>
-      <w:proofErr w:type="spellEnd"/>
-      <w:r>
-        <w:rPr>
-          <w:rFonts w:ascii="Consolas" w:hAnsi="Consolas" w:cs="Consolas"/>
-          <w:color w:val="000000"/>
-          <w:sz w:val="19"/>
-          <w:szCs w:val="19"/>
-        </w:rPr>
-        <w:t xml:space="preserve">: </w:t>
+        <w:t>'members/:id'</w:t>
+      </w:r>
+      <w:r>
+        <w:rPr>
+          <w:rFonts w:ascii="Consolas" w:hAnsi="Consolas" w:cs="Consolas"/>
+          <w:color w:val="000000"/>
+          <w:sz w:val="19"/>
+          <w:szCs w:val="19"/>
+        </w:rPr>
+        <w:t xml:space="preserve">, component: </w:t>
+      </w:r>
+      <w:proofErr w:type="spellStart"/>
+      <w:r>
+        <w:rPr>
+          <w:rFonts w:ascii="Consolas" w:hAnsi="Consolas" w:cs="Consolas"/>
+          <w:color w:val="000000"/>
+          <w:sz w:val="19"/>
+          <w:szCs w:val="19"/>
+        </w:rPr>
+        <w:t>MemberDetailComponent</w:t>
+      </w:r>
+      <w:proofErr w:type="spellEnd"/>
+      <w:r>
+        <w:rPr>
+          <w:rFonts w:ascii="Consolas" w:hAnsi="Consolas" w:cs="Consolas"/>
+          <w:color w:val="000000"/>
+          <w:sz w:val="19"/>
+          <w:szCs w:val="19"/>
+        </w:rPr>
+        <w:t xml:space="preserve"> },</w:t>
+      </w:r>
+    </w:p>
+    <w:p>
+      <w:pPr>
+        <w:autoSpaceDE w:val="0"/>
+        <w:autoSpaceDN w:val="0"/>
+        <w:adjustRightInd w:val="0"/>
+        <w:spacing w:after="0" w:line="240" w:lineRule="auto"/>
+        <w:rPr>
+          <w:rFonts w:ascii="Consolas" w:hAnsi="Consolas" w:cs="Consolas"/>
+          <w:color w:val="000000"/>
+          <w:sz w:val="19"/>
+          <w:szCs w:val="19"/>
+        </w:rPr>
+      </w:pPr>
+      <w:r>
+        <w:rPr>
+          <w:rFonts w:ascii="Consolas" w:hAnsi="Consolas" w:cs="Consolas"/>
+          <w:color w:val="000000"/>
+          <w:sz w:val="19"/>
+          <w:szCs w:val="19"/>
+        </w:rPr>
+        <w:t xml:space="preserve">      { path: </w:t>
       </w:r>
       <w:r>
         <w:rPr>
@@ -1364,145 +1555,59 @@
           <w:sz w:val="19"/>
           <w:szCs w:val="19"/>
         </w:rPr>
-        <w:t>'always'</w:t>
-      </w:r>
-      <w:r>
-        <w:rPr>
-          <w:rFonts w:ascii="Consolas" w:hAnsi="Consolas" w:cs="Consolas"/>
-          <w:color w:val="000000"/>
-          <w:sz w:val="19"/>
-          <w:szCs w:val="19"/>
-        </w:rPr>
-        <w:t>,</w:t>
-      </w:r>
-    </w:p>
-    <w:p>
-      <w:pPr>
-        <w:autoSpaceDE w:val="0"/>
-        <w:autoSpaceDN w:val="0"/>
-        <w:adjustRightInd w:val="0"/>
-        <w:spacing w:after="0" w:line="240" w:lineRule="auto"/>
-        <w:rPr>
-          <w:rFonts w:ascii="Consolas" w:hAnsi="Consolas" w:cs="Consolas"/>
-          <w:color w:val="000000"/>
-          <w:sz w:val="19"/>
-          <w:szCs w:val="19"/>
-        </w:rPr>
-      </w:pPr>
-      <w:r>
-        <w:rPr>
-          <w:rFonts w:ascii="Consolas" w:hAnsi="Consolas" w:cs="Consolas"/>
-          <w:color w:val="000000"/>
-          <w:sz w:val="19"/>
-          <w:szCs w:val="19"/>
-        </w:rPr>
-        <w:t xml:space="preserve">    </w:t>
-      </w:r>
-      <w:proofErr w:type="spellStart"/>
-      <w:r>
-        <w:rPr>
-          <w:rFonts w:ascii="Consolas" w:hAnsi="Consolas" w:cs="Consolas"/>
-          <w:color w:val="000000"/>
-          <w:sz w:val="19"/>
-          <w:szCs w:val="19"/>
-        </w:rPr>
-        <w:t>canActivate</w:t>
-      </w:r>
-      <w:proofErr w:type="spellEnd"/>
-      <w:r>
-        <w:rPr>
-          <w:rFonts w:ascii="Consolas" w:hAnsi="Consolas" w:cs="Consolas"/>
-          <w:color w:val="000000"/>
-          <w:sz w:val="19"/>
-          <w:szCs w:val="19"/>
-        </w:rPr>
-        <w:t>: [</w:t>
-      </w:r>
-      <w:proofErr w:type="spellStart"/>
-      <w:r>
-        <w:rPr>
-          <w:rFonts w:ascii="Consolas" w:hAnsi="Consolas" w:cs="Consolas"/>
-          <w:color w:val="000000"/>
-          <w:sz w:val="19"/>
-          <w:szCs w:val="19"/>
-        </w:rPr>
-        <w:t>AuthGuard</w:t>
-      </w:r>
-      <w:proofErr w:type="spellEnd"/>
-      <w:r>
-        <w:rPr>
-          <w:rFonts w:ascii="Consolas" w:hAnsi="Consolas" w:cs="Consolas"/>
-          <w:color w:val="000000"/>
-          <w:sz w:val="19"/>
-          <w:szCs w:val="19"/>
-        </w:rPr>
-        <w:t>],</w:t>
-      </w:r>
-    </w:p>
-    <w:p>
-      <w:pPr>
-        <w:autoSpaceDE w:val="0"/>
-        <w:autoSpaceDN w:val="0"/>
-        <w:adjustRightInd w:val="0"/>
-        <w:spacing w:after="0" w:line="240" w:lineRule="auto"/>
-        <w:rPr>
-          <w:rFonts w:ascii="Consolas" w:hAnsi="Consolas" w:cs="Consolas"/>
-          <w:color w:val="000000"/>
-          <w:sz w:val="19"/>
-          <w:szCs w:val="19"/>
-        </w:rPr>
-      </w:pPr>
-      <w:r>
-        <w:rPr>
-          <w:rFonts w:ascii="Consolas" w:hAnsi="Consolas" w:cs="Consolas"/>
-          <w:color w:val="000000"/>
-          <w:sz w:val="19"/>
-          <w:szCs w:val="19"/>
-        </w:rPr>
-        <w:t xml:space="preserve">    children: [</w:t>
-      </w:r>
-    </w:p>
-    <w:p>
-      <w:pPr>
-        <w:autoSpaceDE w:val="0"/>
-        <w:autoSpaceDN w:val="0"/>
-        <w:adjustRightInd w:val="0"/>
-        <w:spacing w:after="0" w:line="240" w:lineRule="auto"/>
-        <w:rPr>
-          <w:rFonts w:ascii="Consolas" w:hAnsi="Consolas" w:cs="Consolas"/>
-          <w:color w:val="000000"/>
-          <w:sz w:val="19"/>
-          <w:szCs w:val="19"/>
-        </w:rPr>
-      </w:pPr>
-      <w:r>
-        <w:rPr>
-          <w:rFonts w:ascii="Consolas" w:hAnsi="Consolas" w:cs="Consolas"/>
-          <w:color w:val="000000"/>
-          <w:sz w:val="19"/>
-          <w:szCs w:val="19"/>
-        </w:rPr>
-        <w:t xml:space="preserve">      </w:t>
-      </w:r>
-      <w:proofErr w:type="gramStart"/>
-      <w:r>
-        <w:rPr>
-          <w:rFonts w:ascii="Consolas" w:hAnsi="Consolas" w:cs="Consolas"/>
-          <w:color w:val="000000"/>
-          <w:sz w:val="19"/>
-          <w:szCs w:val="19"/>
-        </w:rPr>
-        <w:t>{ path</w:t>
-      </w:r>
-      <w:proofErr w:type="gramEnd"/>
-      <w:r>
-        <w:rPr>
-          <w:rFonts w:ascii="Consolas" w:hAnsi="Consolas" w:cs="Consolas"/>
-          <w:color w:val="000000"/>
-          <w:sz w:val="19"/>
-          <w:szCs w:val="19"/>
-        </w:rPr>
-        <w:t xml:space="preserve">: </w:t>
+        <w:t>'lists'</w:t>
+      </w:r>
+      <w:r>
+        <w:rPr>
+          <w:rFonts w:ascii="Consolas" w:hAnsi="Consolas" w:cs="Consolas"/>
+          <w:color w:val="000000"/>
+          <w:sz w:val="19"/>
+          <w:szCs w:val="19"/>
+        </w:rPr>
+        <w:t xml:space="preserve">, component: </w:t>
+      </w:r>
+      <w:proofErr w:type="spellStart"/>
+      <w:r>
+        <w:rPr>
+          <w:rFonts w:ascii="Consolas" w:hAnsi="Consolas" w:cs="Consolas"/>
+          <w:color w:val="000000"/>
+          <w:sz w:val="19"/>
+          <w:szCs w:val="19"/>
+        </w:rPr>
+        <w:t>ListsComponent</w:t>
+      </w:r>
+      <w:proofErr w:type="spellEnd"/>
+      <w:r>
+        <w:rPr>
+          <w:rFonts w:ascii="Consolas" w:hAnsi="Consolas" w:cs="Consolas"/>
+          <w:color w:val="000000"/>
+          <w:sz w:val="19"/>
+          <w:szCs w:val="19"/>
+        </w:rPr>
+        <w:t xml:space="preserve"> },</w:t>
+      </w:r>
+    </w:p>
+    <w:p>
+      <w:pPr>
+        <w:autoSpaceDE w:val="0"/>
+        <w:autoSpaceDN w:val="0"/>
+        <w:adjustRightInd w:val="0"/>
+        <w:spacing w:after="0" w:line="240" w:lineRule="auto"/>
+        <w:rPr>
+          <w:rFonts w:ascii="Consolas" w:hAnsi="Consolas" w:cs="Consolas"/>
+          <w:color w:val="000000"/>
+          <w:sz w:val="19"/>
+          <w:szCs w:val="19"/>
+        </w:rPr>
+      </w:pPr>
+      <w:r>
+        <w:rPr>
+          <w:rFonts w:ascii="Consolas" w:hAnsi="Consolas" w:cs="Consolas"/>
+          <w:color w:val="000000"/>
+          <w:sz w:val="19"/>
+          <w:szCs w:val="19"/>
+        </w:rPr>
+        <w:t xml:space="preserve">      { path: </w:t>
       </w:r>
       <w:r>
         <w:rPr>
@@ -1511,7 +1616,7 @@
           <w:sz w:val="19"/>
           <w:szCs w:val="19"/>
         </w:rPr>
-        <w:t>'members'</w:t>
+        <w:t>'messages'</w:t>
       </w:r>
       <w:r>
         <w:rPr>
@@ -1530,7 +1635,7 @@
           <w:sz w:val="19"/>
           <w:szCs w:val="19"/>
         </w:rPr>
-        <w:t>MemberListComponent</w:t>
+        <w:t>MessagesComponent</w:t>
       </w:r>
       <w:proofErr w:type="spellEnd"/>
       <w:r>
@@ -1563,270 +1668,7 @@
           <w:sz w:val="19"/>
           <w:szCs w:val="19"/>
         </w:rPr>
-        <w:t xml:space="preserve">      </w:t>
-      </w:r>
-      <w:proofErr w:type="gramStart"/>
-      <w:r>
-        <w:rPr>
-          <w:rFonts w:ascii="Consolas" w:hAnsi="Consolas" w:cs="Consolas"/>
-          <w:color w:val="000000"/>
-          <w:sz w:val="19"/>
-          <w:szCs w:val="19"/>
-        </w:rPr>
-        <w:t>{ path</w:t>
-      </w:r>
-      <w:proofErr w:type="gramEnd"/>
-      <w:r>
-        <w:rPr>
-          <w:rFonts w:ascii="Consolas" w:hAnsi="Consolas" w:cs="Consolas"/>
-          <w:color w:val="000000"/>
-          <w:sz w:val="19"/>
-          <w:szCs w:val="19"/>
-        </w:rPr>
-        <w:t xml:space="preserve">: </w:t>
-      </w:r>
-      <w:r>
-        <w:rPr>
-          <w:rFonts w:ascii="Consolas" w:hAnsi="Consolas" w:cs="Consolas"/>
-          <w:color w:val="A31515"/>
-          <w:sz w:val="19"/>
-          <w:szCs w:val="19"/>
-        </w:rPr>
-        <w:t>'members/:id'</w:t>
-      </w:r>
-      <w:r>
-        <w:rPr>
-          <w:rFonts w:ascii="Consolas" w:hAnsi="Consolas" w:cs="Consolas"/>
-          <w:color w:val="000000"/>
-          <w:sz w:val="19"/>
-          <w:szCs w:val="19"/>
-        </w:rPr>
-        <w:t xml:space="preserve">, component: </w:t>
-      </w:r>
-      <w:proofErr w:type="spellStart"/>
-      <w:r>
-        <w:rPr>
-          <w:rFonts w:ascii="Consolas" w:hAnsi="Consolas" w:cs="Consolas"/>
-          <w:color w:val="000000"/>
-          <w:sz w:val="19"/>
-          <w:szCs w:val="19"/>
-        </w:rPr>
-        <w:t>MemberDetailComponent</w:t>
-      </w:r>
-      <w:proofErr w:type="spellEnd"/>
-      <w:r>
-        <w:rPr>
-          <w:rFonts w:ascii="Consolas" w:hAnsi="Consolas" w:cs="Consolas"/>
-          <w:color w:val="000000"/>
-          <w:sz w:val="19"/>
-          <w:szCs w:val="19"/>
-        </w:rPr>
-        <w:t xml:space="preserve"> },</w:t>
-      </w:r>
-    </w:p>
-    <w:p>
-      <w:pPr>
-        <w:autoSpaceDE w:val="0"/>
-        <w:autoSpaceDN w:val="0"/>
-        <w:adjustRightInd w:val="0"/>
-        <w:spacing w:after="0" w:line="240" w:lineRule="auto"/>
-        <w:rPr>
-          <w:rFonts w:ascii="Consolas" w:hAnsi="Consolas" w:cs="Consolas"/>
-          <w:color w:val="000000"/>
-          <w:sz w:val="19"/>
-          <w:szCs w:val="19"/>
-        </w:rPr>
-      </w:pPr>
-      <w:r>
-        <w:rPr>
-          <w:rFonts w:ascii="Consolas" w:hAnsi="Consolas" w:cs="Consolas"/>
-          <w:color w:val="000000"/>
-          <w:sz w:val="19"/>
-          <w:szCs w:val="19"/>
-        </w:rPr>
-        <w:t xml:space="preserve">      </w:t>
-      </w:r>
-      <w:proofErr w:type="gramStart"/>
-      <w:r>
-        <w:rPr>
-          <w:rFonts w:ascii="Consolas" w:hAnsi="Consolas" w:cs="Consolas"/>
-          <w:color w:val="000000"/>
-          <w:sz w:val="19"/>
-          <w:szCs w:val="19"/>
-        </w:rPr>
-        <w:t>{ path</w:t>
-      </w:r>
-      <w:proofErr w:type="gramEnd"/>
-      <w:r>
-        <w:rPr>
-          <w:rFonts w:ascii="Consolas" w:hAnsi="Consolas" w:cs="Consolas"/>
-          <w:color w:val="000000"/>
-          <w:sz w:val="19"/>
-          <w:szCs w:val="19"/>
-        </w:rPr>
-        <w:t xml:space="preserve">: </w:t>
-      </w:r>
-      <w:r>
-        <w:rPr>
-          <w:rFonts w:ascii="Consolas" w:hAnsi="Consolas" w:cs="Consolas"/>
-          <w:color w:val="A31515"/>
-          <w:sz w:val="19"/>
-          <w:szCs w:val="19"/>
-        </w:rPr>
-        <w:t>'lists'</w:t>
-      </w:r>
-      <w:r>
-        <w:rPr>
-          <w:rFonts w:ascii="Consolas" w:hAnsi="Consolas" w:cs="Consolas"/>
-          <w:color w:val="000000"/>
-          <w:sz w:val="19"/>
-          <w:szCs w:val="19"/>
-        </w:rPr>
-        <w:t xml:space="preserve">, component: </w:t>
-      </w:r>
-      <w:proofErr w:type="spellStart"/>
-      <w:r>
-        <w:rPr>
-          <w:rFonts w:ascii="Consolas" w:hAnsi="Consolas" w:cs="Consolas"/>
-          <w:color w:val="000000"/>
-          <w:sz w:val="19"/>
-          <w:szCs w:val="19"/>
-        </w:rPr>
-        <w:t>ListsComponent</w:t>
-      </w:r>
-      <w:proofErr w:type="spellEnd"/>
-      <w:r>
-        <w:rPr>
-          <w:rFonts w:ascii="Consolas" w:hAnsi="Consolas" w:cs="Consolas"/>
-          <w:color w:val="000000"/>
-          <w:sz w:val="19"/>
-          <w:szCs w:val="19"/>
-        </w:rPr>
-        <w:t xml:space="preserve"> },</w:t>
-      </w:r>
-    </w:p>
-    <w:p>
-      <w:pPr>
-        <w:autoSpaceDE w:val="0"/>
-        <w:autoSpaceDN w:val="0"/>
-        <w:adjustRightInd w:val="0"/>
-        <w:spacing w:after="0" w:line="240" w:lineRule="auto"/>
-        <w:rPr>
-          <w:rFonts w:ascii="Consolas" w:hAnsi="Consolas" w:cs="Consolas"/>
-          <w:color w:val="000000"/>
-          <w:sz w:val="19"/>
-          <w:szCs w:val="19"/>
-        </w:rPr>
-      </w:pPr>
-      <w:r>
-        <w:rPr>
-          <w:rFonts w:ascii="Consolas" w:hAnsi="Consolas" w:cs="Consolas"/>
-          <w:color w:val="000000"/>
-          <w:sz w:val="19"/>
-          <w:szCs w:val="19"/>
-        </w:rPr>
-        <w:t xml:space="preserve">      </w:t>
-      </w:r>
-      <w:proofErr w:type="gramStart"/>
-      <w:r>
-        <w:rPr>
-          <w:rFonts w:ascii="Consolas" w:hAnsi="Consolas" w:cs="Consolas"/>
-          <w:color w:val="000000"/>
-          <w:sz w:val="19"/>
-          <w:szCs w:val="19"/>
-        </w:rPr>
-        <w:t>{ path</w:t>
-      </w:r>
-      <w:proofErr w:type="gramEnd"/>
-      <w:r>
-        <w:rPr>
-          <w:rFonts w:ascii="Consolas" w:hAnsi="Consolas" w:cs="Consolas"/>
-          <w:color w:val="000000"/>
-          <w:sz w:val="19"/>
-          <w:szCs w:val="19"/>
-        </w:rPr>
-        <w:t xml:space="preserve">: </w:t>
-      </w:r>
-      <w:r>
-        <w:rPr>
-          <w:rFonts w:ascii="Consolas" w:hAnsi="Consolas" w:cs="Consolas"/>
-          <w:color w:val="A31515"/>
-          <w:sz w:val="19"/>
-          <w:szCs w:val="19"/>
-        </w:rPr>
-        <w:t>'messages'</w:t>
-      </w:r>
-      <w:r>
-        <w:rPr>
-          <w:rFonts w:ascii="Consolas" w:hAnsi="Consolas" w:cs="Consolas"/>
-          <w:color w:val="000000"/>
-          <w:sz w:val="19"/>
-          <w:szCs w:val="19"/>
-        </w:rPr>
-        <w:t xml:space="preserve">, component: </w:t>
-      </w:r>
-      <w:proofErr w:type="spellStart"/>
-      <w:r>
-        <w:rPr>
-          <w:rFonts w:ascii="Consolas" w:hAnsi="Consolas" w:cs="Consolas"/>
-          <w:color w:val="000000"/>
-          <w:sz w:val="19"/>
-          <w:szCs w:val="19"/>
-        </w:rPr>
-        <w:t>MessagesComponent</w:t>
-      </w:r>
-      <w:proofErr w:type="spellEnd"/>
-      <w:r>
-        <w:rPr>
-          <w:rFonts w:ascii="Consolas" w:hAnsi="Consolas" w:cs="Consolas"/>
-          <w:color w:val="000000"/>
-          <w:sz w:val="19"/>
-          <w:szCs w:val="19"/>
-        </w:rPr>
-        <w:t xml:space="preserve"> },</w:t>
-      </w:r>
-    </w:p>
-    <w:p>
-      <w:pPr>
-        <w:autoSpaceDE w:val="0"/>
-        <w:autoSpaceDN w:val="0"/>
-        <w:adjustRightInd w:val="0"/>
-        <w:spacing w:after="0" w:line="240" w:lineRule="auto"/>
-        <w:rPr>
-          <w:rFonts w:ascii="Consolas" w:hAnsi="Consolas" w:cs="Consolas"/>
-          <w:color w:val="000000"/>
-          <w:sz w:val="19"/>
-          <w:szCs w:val="19"/>
-        </w:rPr>
-      </w:pPr>
-      <w:r>
-        <w:rPr>
-          <w:rFonts w:ascii="Consolas" w:hAnsi="Consolas" w:cs="Consolas"/>
-          <w:color w:val="000000"/>
-          <w:sz w:val="19"/>
-          <w:szCs w:val="19"/>
-        </w:rPr>
-        <w:t xml:space="preserve">      </w:t>
-      </w:r>
-      <w:proofErr w:type="gramStart"/>
-      <w:r>
-        <w:rPr>
-          <w:rFonts w:ascii="Consolas" w:hAnsi="Consolas" w:cs="Consolas"/>
-          <w:color w:val="000000"/>
-          <w:sz w:val="19"/>
-          <w:szCs w:val="19"/>
-        </w:rPr>
-        <w:t>{ path</w:t>
-      </w:r>
-      <w:proofErr w:type="gramEnd"/>
-      <w:r>
-        <w:rPr>
-          <w:rFonts w:ascii="Consolas" w:hAnsi="Consolas" w:cs="Consolas"/>
-          <w:color w:val="000000"/>
-          <w:sz w:val="19"/>
-          <w:szCs w:val="19"/>
-        </w:rPr>
-        <w:t xml:space="preserve">: </w:t>
+        <w:t xml:space="preserve">      { path: </w:t>
       </w:r>
       <w:r>
         <w:rPr>
@@ -1952,7 +1794,6 @@
         <w:t xml:space="preserve">      </w:t>
       </w:r>
       <w:proofErr w:type="spellStart"/>
-      <w:proofErr w:type="gramStart"/>
       <w:r>
         <w:rPr>
           <w:rFonts w:ascii="Consolas" w:hAnsi="Consolas" w:cs="Consolas"/>
@@ -1969,17 +1810,7 @@
           <w:sz w:val="19"/>
           <w:szCs w:val="19"/>
         </w:rPr>
-        <w:t>.router</w:t>
-      </w:r>
-      <w:proofErr w:type="gramEnd"/>
-      <w:r>
-        <w:rPr>
-          <w:rFonts w:ascii="Consolas" w:hAnsi="Consolas" w:cs="Consolas"/>
-          <w:color w:val="000000"/>
-          <w:sz w:val="19"/>
-          <w:szCs w:val="19"/>
-        </w:rPr>
-        <w:t>.navigateByUrl</w:t>
+        <w:t>.router.navigateByUrl</w:t>
       </w:r>
       <w:proofErr w:type="spellEnd"/>
       <w:r>
@@ -2709,7 +2540,6 @@
         <w:t xml:space="preserve"> = (</w:t>
       </w:r>
       <w:proofErr w:type="spellStart"/>
-      <w:proofErr w:type="gramStart"/>
       <w:r>
         <w:rPr>
           <w:rFonts w:ascii="Consolas" w:hAnsi="Consolas" w:cs="Consolas"/>
@@ -2720,7 +2550,6 @@
         <w:t>x,y</w:t>
       </w:r>
       <w:proofErr w:type="spellEnd"/>
-      <w:proofErr w:type="gramEnd"/>
       <w:r>
         <w:rPr>
           <w:rFonts w:ascii="Consolas" w:hAnsi="Consolas" w:cs="Consolas"/>
@@ -2785,7 +2614,6 @@
         <w:t xml:space="preserve"> = (</w:t>
       </w:r>
       <w:proofErr w:type="spellStart"/>
-      <w:proofErr w:type="gramStart"/>
       <w:r>
         <w:rPr>
           <w:rFonts w:ascii="Consolas" w:hAnsi="Consolas" w:cs="Consolas"/>
@@ -2796,7 +2624,6 @@
         <w:t>x,y</w:t>
       </w:r>
       <w:proofErr w:type="spellEnd"/>
-      <w:proofErr w:type="gramEnd"/>
       <w:r>
         <w:rPr>
           <w:rFonts w:ascii="Consolas" w:hAnsi="Consolas" w:cs="Consolas"/>
@@ -2861,7 +2688,6 @@
         <w:t xml:space="preserve"> = (</w:t>
       </w:r>
       <w:proofErr w:type="spellStart"/>
-      <w:proofErr w:type="gramStart"/>
       <w:r>
         <w:rPr>
           <w:rFonts w:ascii="Consolas" w:hAnsi="Consolas" w:cs="Consolas"/>
@@ -2872,7 +2698,6 @@
         <w:t>x,y</w:t>
       </w:r>
       <w:proofErr w:type="spellEnd"/>
-      <w:proofErr w:type="gramEnd"/>
       <w:r>
         <w:rPr>
           <w:rFonts w:ascii="Consolas" w:hAnsi="Consolas" w:cs="Consolas"/>
@@ -3081,6 +2906,312 @@
           <w:shd w:val="clear" w:color="auto" w:fill="F7F7F7"/>
         </w:rPr>
       </w:pPr>
+    </w:p>
+    <w:p>
+      <w:pPr>
+        <w:autoSpaceDE w:val="0"/>
+        <w:autoSpaceDN w:val="0"/>
+        <w:adjustRightInd w:val="0"/>
+        <w:spacing w:after="0" w:line="240" w:lineRule="auto"/>
+        <w:rPr>
+          <w:rFonts w:ascii="Consolas" w:hAnsi="Consolas" w:cs="Consolas"/>
+          <w:color w:val="000000"/>
+          <w:sz w:val="19"/>
+          <w:szCs w:val="19"/>
+        </w:rPr>
+      </w:pPr>
+      <w:r>
+        <w:rPr>
+          <w:rFonts w:ascii="Consolas" w:hAnsi="Consolas" w:cs="Consolas"/>
+          <w:color w:val="000000"/>
+          <w:sz w:val="19"/>
+          <w:szCs w:val="19"/>
+        </w:rPr>
+        <w:t>Guard</w:t>
+      </w:r>
+      <w:r>
+        <w:rPr>
+          <w:rFonts w:ascii="Consolas" w:hAnsi="Consolas" w:cs="Consolas"/>
+          <w:color w:val="000000"/>
+          <w:sz w:val="19"/>
+          <w:szCs w:val="19"/>
+        </w:rPr>
+        <w:t>&gt; ng g guard prevent-unsaved-changes --skip-tests</w:t>
+      </w:r>
+    </w:p>
+    <w:p>
+      <w:pPr>
+        <w:autoSpaceDE w:val="0"/>
+        <w:autoSpaceDN w:val="0"/>
+        <w:adjustRightInd w:val="0"/>
+        <w:spacing w:after="0" w:line="240" w:lineRule="auto"/>
+        <w:rPr>
+          <w:rFonts w:ascii="Consolas" w:hAnsi="Consolas" w:cs="Consolas"/>
+          <w:color w:val="000000"/>
+          <w:sz w:val="19"/>
+          <w:szCs w:val="19"/>
+        </w:rPr>
+      </w:pPr>
+    </w:p>
+    <w:p>
+      <w:pPr>
+        <w:autoSpaceDE w:val="0"/>
+        <w:autoSpaceDN w:val="0"/>
+        <w:adjustRightInd w:val="0"/>
+        <w:spacing w:after="0" w:line="240" w:lineRule="auto"/>
+        <w:rPr>
+          <w:rFonts w:ascii="Consolas" w:hAnsi="Consolas" w:cs="Consolas"/>
+          <w:color w:val="000000"/>
+          <w:sz w:val="19"/>
+          <w:szCs w:val="19"/>
+        </w:rPr>
+      </w:pPr>
+      <w:r>
+        <w:rPr>
+          <w:rFonts w:ascii="Consolas" w:hAnsi="Consolas" w:cs="Consolas"/>
+          <w:color w:val="000000"/>
+          <w:sz w:val="19"/>
+          <w:szCs w:val="19"/>
+        </w:rPr>
+        <w:t xml:space="preserve">@ViewChild(‘editForm’) </w:t>
+      </w:r>
+      <w:proofErr w:type="spellStart"/>
+      <w:r>
+        <w:rPr>
+          <w:rFonts w:ascii="Consolas" w:hAnsi="Consolas" w:cs="Consolas"/>
+          <w:color w:val="000000"/>
+          <w:sz w:val="19"/>
+          <w:szCs w:val="19"/>
+        </w:rPr>
+        <w:t>editForm</w:t>
+      </w:r>
+      <w:proofErr w:type="spellEnd"/>
+      <w:r>
+        <w:rPr>
+          <w:rFonts w:ascii="Consolas" w:hAnsi="Consolas" w:cs="Consolas"/>
+          <w:color w:val="000000"/>
+          <w:sz w:val="19"/>
+          <w:szCs w:val="19"/>
+        </w:rPr>
+        <w:t xml:space="preserve">: </w:t>
+      </w:r>
+      <w:proofErr w:type="spellStart"/>
+      <w:r>
+        <w:rPr>
+          <w:rFonts w:ascii="Consolas" w:hAnsi="Consolas" w:cs="Consolas"/>
+          <w:color w:val="000000"/>
+          <w:sz w:val="19"/>
+          <w:szCs w:val="19"/>
+        </w:rPr>
+        <w:t>NgForm</w:t>
+      </w:r>
+      <w:proofErr w:type="spellEnd"/>
+    </w:p>
+    <w:p>
+      <w:pPr>
+        <w:autoSpaceDE w:val="0"/>
+        <w:autoSpaceDN w:val="0"/>
+        <w:adjustRightInd w:val="0"/>
+        <w:spacing w:after="0" w:line="240" w:lineRule="auto"/>
+        <w:rPr>
+          <w:rFonts w:ascii="Consolas" w:hAnsi="Consolas" w:cs="Consolas"/>
+          <w:color w:val="000000"/>
+          <w:sz w:val="19"/>
+          <w:szCs w:val="19"/>
+        </w:rPr>
+      </w:pPr>
+      <w:r>
+        <w:rPr>
+          <w:rFonts w:ascii="Consolas" w:hAnsi="Consolas" w:cs="Consolas"/>
+          <w:color w:val="000000"/>
+          <w:sz w:val="19"/>
+          <w:szCs w:val="19"/>
+        </w:rPr>
+        <w:t>This.</w:t>
+      </w:r>
+      <w:proofErr w:type="spellStart"/>
+      <w:r>
+        <w:rPr>
+          <w:rFonts w:ascii="Consolas" w:hAnsi="Consolas" w:cs="Consolas"/>
+          <w:color w:val="000000"/>
+          <w:sz w:val="19"/>
+          <w:szCs w:val="19"/>
+        </w:rPr>
+        <w:t>editForm</w:t>
+      </w:r>
+      <w:proofErr w:type="spellEnd"/>
+      <w:r>
+        <w:rPr>
+          <w:rFonts w:ascii="Consolas" w:hAnsi="Consolas" w:cs="Consolas"/>
+          <w:color w:val="000000"/>
+          <w:sz w:val="19"/>
+          <w:szCs w:val="19"/>
+        </w:rPr>
+        <w:t>?.reset(</w:t>
+      </w:r>
+      <w:proofErr w:type="spellStart"/>
+      <w:r>
+        <w:rPr>
+          <w:rFonts w:ascii="Consolas" w:hAnsi="Consolas" w:cs="Consolas"/>
+          <w:color w:val="000000"/>
+          <w:sz w:val="19"/>
+          <w:szCs w:val="19"/>
+        </w:rPr>
+        <w:t>this.member</w:t>
+      </w:r>
+      <w:proofErr w:type="spellEnd"/>
+      <w:r>
+        <w:rPr>
+          <w:rFonts w:ascii="Consolas" w:hAnsi="Consolas" w:cs="Consolas"/>
+          <w:color w:val="000000"/>
+          <w:sz w:val="19"/>
+          <w:szCs w:val="19"/>
+        </w:rPr>
+        <w:t>)</w:t>
+      </w:r>
+    </w:p>
+    <w:p>
+      <w:pPr>
+        <w:autoSpaceDE w:val="0"/>
+        <w:autoSpaceDN w:val="0"/>
+        <w:adjustRightInd w:val="0"/>
+        <w:spacing w:after="0" w:line="240" w:lineRule="auto"/>
+        <w:rPr>
+          <w:rFonts w:ascii="Consolas" w:hAnsi="Consolas" w:cs="Consolas"/>
+          <w:color w:val="000000"/>
+          <w:sz w:val="19"/>
+          <w:szCs w:val="19"/>
+        </w:rPr>
+      </w:pPr>
+    </w:p>
+    <w:p>
+      <w:pPr>
+        <w:autoSpaceDE w:val="0"/>
+        <w:autoSpaceDN w:val="0"/>
+        <w:adjustRightInd w:val="0"/>
+        <w:spacing w:after="0" w:line="240" w:lineRule="auto"/>
+        <w:rPr>
+          <w:rFonts w:ascii="Consolas" w:hAnsi="Consolas" w:cs="Consolas"/>
+          <w:color w:val="000000"/>
+          <w:sz w:val="19"/>
+          <w:szCs w:val="19"/>
+        </w:rPr>
+      </w:pPr>
+      <w:r>
+        <w:rPr>
+          <w:rFonts w:ascii="Consolas" w:hAnsi="Consolas" w:cs="Consolas"/>
+          <w:color w:val="000000"/>
+          <w:sz w:val="19"/>
+          <w:szCs w:val="19"/>
+        </w:rPr>
+        <w:t xml:space="preserve">@HostListener(‘window:beforeunload’, [‘$event’]) </w:t>
+      </w:r>
+      <w:proofErr w:type="spellStart"/>
+      <w:r>
+        <w:rPr>
+          <w:rFonts w:ascii="Consolas" w:hAnsi="Consolas" w:cs="Consolas"/>
+          <w:color w:val="000000"/>
+          <w:sz w:val="19"/>
+          <w:szCs w:val="19"/>
+        </w:rPr>
+        <w:t>unloadNotification</w:t>
+      </w:r>
+      <w:proofErr w:type="spellEnd"/>
+      <w:r>
+        <w:rPr>
+          <w:rFonts w:ascii="Consolas" w:hAnsi="Consolas" w:cs="Consolas"/>
+          <w:color w:val="000000"/>
+          <w:sz w:val="19"/>
+          <w:szCs w:val="19"/>
+        </w:rPr>
+        <w:t>($event: any){}</w:t>
+      </w:r>
+    </w:p>
+    <w:p>
+      <w:pPr>
+        <w:autoSpaceDE w:val="0"/>
+        <w:autoSpaceDN w:val="0"/>
+        <w:adjustRightInd w:val="0"/>
+        <w:spacing w:after="0" w:line="240" w:lineRule="auto"/>
+        <w:rPr>
+          <w:rFonts w:ascii="Consolas" w:hAnsi="Consolas" w:cs="Consolas"/>
+          <w:color w:val="000000"/>
+          <w:sz w:val="19"/>
+          <w:szCs w:val="19"/>
+        </w:rPr>
+      </w:pPr>
+    </w:p>
+    <w:p>
+      <w:pPr>
+        <w:autoSpaceDE w:val="0"/>
+        <w:autoSpaceDN w:val="0"/>
+        <w:adjustRightInd w:val="0"/>
+        <w:spacing w:after="0" w:line="240" w:lineRule="auto"/>
+        <w:rPr>
+          <w:rFonts w:ascii="Consolas" w:hAnsi="Consolas" w:cs="Consolas"/>
+          <w:color w:val="000000"/>
+          <w:sz w:val="19"/>
+          <w:szCs w:val="19"/>
+        </w:rPr>
+      </w:pPr>
+      <w:r>
+        <w:rPr>
+          <w:rFonts w:ascii="Consolas" w:hAnsi="Consolas" w:cs="Consolas"/>
+          <w:color w:val="000000"/>
+          <w:sz w:val="19"/>
+          <w:szCs w:val="19"/>
+        </w:rPr>
+        <w:t xml:space="preserve">Loader&gt; google&gt; </w:t>
+      </w:r>
+      <w:proofErr w:type="spellStart"/>
+      <w:r>
+        <w:rPr>
+          <w:rFonts w:ascii="Consolas" w:hAnsi="Consolas" w:cs="Consolas"/>
+          <w:color w:val="000000"/>
+          <w:sz w:val="19"/>
+          <w:szCs w:val="19"/>
+        </w:rPr>
+        <w:t>ngx</w:t>
+      </w:r>
+      <w:proofErr w:type="spellEnd"/>
+      <w:r>
+        <w:rPr>
+          <w:rFonts w:ascii="Consolas" w:hAnsi="Consolas" w:cs="Consolas"/>
+          <w:color w:val="000000"/>
+          <w:sz w:val="19"/>
+          <w:szCs w:val="19"/>
+        </w:rPr>
+        <w:t xml:space="preserve">-spinner&gt; </w:t>
+      </w:r>
+      <w:r>
+        <w:rPr>
+          <w:rFonts w:ascii="Consolas" w:hAnsi="Consolas" w:cs="Consolas"/>
+          <w:color w:val="000000"/>
+          <w:sz w:val="19"/>
+          <w:szCs w:val="19"/>
+        </w:rPr>
+        <w:t xml:space="preserve">ng add </w:t>
+      </w:r>
+      <w:proofErr w:type="spellStart"/>
+      <w:r>
+        <w:rPr>
+          <w:rFonts w:ascii="Consolas" w:hAnsi="Consolas" w:cs="Consolas"/>
+          <w:color w:val="000000"/>
+          <w:sz w:val="19"/>
+          <w:szCs w:val="19"/>
+        </w:rPr>
+        <w:t>ngx</w:t>
+      </w:r>
+      <w:proofErr w:type="spellEnd"/>
+      <w:r>
+        <w:rPr>
+          <w:rFonts w:ascii="Consolas" w:hAnsi="Consolas" w:cs="Consolas"/>
+          <w:color w:val="000000"/>
+          <w:sz w:val="19"/>
+          <w:szCs w:val="19"/>
+        </w:rPr>
+        <w:t>-spinner</w:t>
+      </w:r>
     </w:p>
     <w:sectPr>
       <w:pgSz w:w="11906" w:h="16838"/>

</xml_diff>